<commit_message>
Cleaned up documentation a little
</commit_message>
<xml_diff>
--- a/doc/Memo.docx
+++ b/doc/Memo.docx
@@ -97,21 +97,7 @@
         <w:rPr>
           <w:rFonts w:ascii="Times New Roman" w:hAnsi="Times New Roman" w:cs="Times New Roman"/>
         </w:rPr>
-        <w:t xml:space="preserve">Subject:   </w:t>
-      </w:r>
-      <w:proofErr w:type="gramStart"/>
-      <w:r>
-        <w:rPr>
-          <w:rFonts w:ascii="Times New Roman" w:hAnsi="Times New Roman" w:cs="Times New Roman"/>
-        </w:rPr>
-        <w:t>the</w:t>
-      </w:r>
-      <w:proofErr w:type="gramEnd"/>
-      <w:r>
-        <w:rPr>
-          <w:rFonts w:ascii="Times New Roman" w:hAnsi="Times New Roman" w:cs="Times New Roman"/>
-        </w:rPr>
-        <w:t xml:space="preserve"> Traveler Language</w:t>
+        <w:t>Subject:   the Traveler Language</w:t>
       </w:r>
     </w:p>
     <w:p>
@@ -176,17 +162,60 @@
         <w:rPr>
           <w:rFonts w:ascii="Times New Roman" w:hAnsi="Times New Roman" w:cs="Times New Roman"/>
         </w:rPr>
-        <w:t xml:space="preserve">ntext by specifying a series of transportation route that connect two locations. Thereafter, the programmer can inquire for a travel plan from one location to another, with a set of optional constraints specified by the programmer. Running the program will then print out a formatted version of all the “plans” requested by the programmer. </w:t>
-      </w:r>
-    </w:p>
-    <w:p>
-      <w:pPr>
-        <w:spacing w:line="480" w:lineRule="auto"/>
-        <w:rPr>
-          <w:rFonts w:ascii="Times New Roman" w:hAnsi="Times New Roman" w:cs="Times New Roman"/>
-          <w:i/>
-        </w:rPr>
-      </w:pPr>
+        <w:t xml:space="preserve">ntext by specifying a series of transportation route that connect two locations. Thereafter, </w:t>
+      </w:r>
+      <w:r>
+        <w:rPr>
+          <w:rFonts w:ascii="Times New Roman" w:hAnsi="Times New Roman" w:cs="Times New Roman"/>
+        </w:rPr>
+        <w:t xml:space="preserve">the programmer can inquire for </w:t>
+      </w:r>
+      <w:r>
+        <w:rPr>
+          <w:rFonts w:ascii="Times New Roman" w:hAnsi="Times New Roman" w:cs="Times New Roman"/>
+        </w:rPr>
+        <w:t xml:space="preserve"> travel plan</w:t>
+      </w:r>
+      <w:r>
+        <w:rPr>
+          <w:rFonts w:ascii="Times New Roman" w:hAnsi="Times New Roman" w:cs="Times New Roman"/>
+        </w:rPr>
+        <w:t>s</w:t>
+      </w:r>
+      <w:r>
+        <w:rPr>
+          <w:rFonts w:ascii="Times New Roman" w:hAnsi="Times New Roman" w:cs="Times New Roman"/>
+        </w:rPr>
+        <w:t xml:space="preserve"> from one location to another, with a set of optional constraints specified by the programmer. Running the program will then print out a formatted version of all the </w:t>
+      </w:r>
+      <w:r>
+        <w:rPr>
+          <w:rFonts w:ascii="Times New Roman" w:hAnsi="Times New Roman" w:cs="Times New Roman"/>
+        </w:rPr>
+        <w:t xml:space="preserve">possible transportation routes for the </w:t>
+      </w:r>
+      <w:r>
+        <w:rPr>
+          <w:rFonts w:ascii="Times New Roman" w:hAnsi="Times New Roman" w:cs="Times New Roman"/>
+        </w:rPr>
+        <w:t>“plan</w:t>
+      </w:r>
+      <w:r>
+        <w:rPr>
+          <w:rFonts w:ascii="Times New Roman" w:hAnsi="Times New Roman" w:cs="Times New Roman"/>
+        </w:rPr>
+        <w:t>s” requested by the programmer, within the provided context.</w:t>
+      </w:r>
+    </w:p>
+    <w:p>
+      <w:pPr>
+        <w:spacing w:line="480" w:lineRule="auto"/>
+        <w:rPr>
+          <w:rFonts w:ascii="Times New Roman" w:hAnsi="Times New Roman" w:cs="Times New Roman"/>
+        </w:rPr>
+      </w:pPr>
+      <w:bookmarkStart w:id="0" w:name="_GoBack"/>
+      <w:bookmarkEnd w:id="0"/>
     </w:p>
     <w:p>
       <w:pPr>
@@ -203,23 +232,7 @@
             <w:rFonts w:ascii="Times New Roman" w:hAnsi="Times New Roman" w:cs="Times New Roman"/>
             <w:i/>
           </w:rPr>
-          <w:t>Language Spec</w:t>
-        </w:r>
-        <w:r>
-          <w:rPr>
-            <w:rStyle w:val="Hyperlink"/>
-            <w:rFonts w:ascii="Times New Roman" w:hAnsi="Times New Roman" w:cs="Times New Roman"/>
-            <w:i/>
-          </w:rPr>
-          <w:t>i</w:t>
-        </w:r>
-        <w:r>
-          <w:rPr>
-            <w:rStyle w:val="Hyperlink"/>
-            <w:rFonts w:ascii="Times New Roman" w:hAnsi="Times New Roman" w:cs="Times New Roman"/>
-            <w:i/>
-          </w:rPr>
-          <w:t>fication</w:t>
+          <w:t>Language Specification</w:t>
         </w:r>
       </w:hyperlink>
     </w:p>
@@ -312,7 +325,7 @@
         <w:rPr>
           <w:rFonts w:ascii="Times New Roman" w:hAnsi="Times New Roman" w:cs="Times New Roman"/>
         </w:rPr>
-        <w:t>Format the output so that it’s clean and readable (instead of showing the underlying data representation)</w:t>
+        <w:t>Deal with technical issues in plan arranging, such as time-zones and temporal gaps between transportations.</w:t>
       </w:r>
     </w:p>
     <w:p>
@@ -333,8 +346,6 @@
         </w:rPr>
         <w:t>Think of additional features that can be added to the language, as the language seems quite specific yet limited right now.</w:t>
       </w:r>
-      <w:bookmarkStart w:id="0" w:name="_GoBack"/>
-      <w:bookmarkEnd w:id="0"/>
     </w:p>
     <w:p>
       <w:pPr>

</xml_diff>